<commit_message>
Java High concurrency end
</commit_message>
<xml_diff>
--- a/java/high concurrency/high_concurrency_main_point.docx
+++ b/java/high concurrency/high_concurrency_main_point.docx
@@ -62,11 +62,6 @@
       </w:r>
     </w:p>
     <w:p>
-      <w:pPr>
-        <w:rPr>
-          <w:rFonts w:hint="eastAsia"/>
-        </w:rPr>
-      </w:pPr>
       <w:r>
         <w:rPr>
           <w:rFonts w:hint="eastAsia"/>
@@ -87,66 +82,75 @@
       </w:r>
       <w:r>
         <w:t xml:space="preserve"> </w:t>
+      </w:r>
+      <w:r>
+        <w:t>exe</w:t>
+      </w:r>
+      <w:r>
+        <w:t>文件</w:t>
+      </w:r>
+      <w:r>
+        <w:rPr>
+          <w:rFonts w:hint="eastAsia"/>
+        </w:rPr>
+        <w:t>，</w:t>
+      </w:r>
+      <w:r>
+        <w:t>程序</w:t>
+      </w:r>
+      <w:r>
+        <w:rPr>
+          <w:rFonts w:hint="eastAsia"/>
+        </w:rPr>
+        <w:t>，</w:t>
+      </w:r>
+      <w:r>
+        <w:t>线程</w:t>
+      </w:r>
+      <w:r>
+        <w:rPr>
+          <w:rFonts w:hint="eastAsia"/>
+        </w:rPr>
+        <w:t xml:space="preserve"> </w:t>
+      </w:r>
+      <w:r>
+        <w:rPr>
+          <w:rFonts w:hint="eastAsia"/>
+        </w:rPr>
+        <w:t>-&gt;</w:t>
+      </w:r>
+      <w:r>
+        <w:t xml:space="preserve"> </w:t>
+      </w:r>
+      <w:r>
+        <w:t>进程中的小单位</w:t>
+      </w:r>
+      <w:r>
+        <w:rPr>
+          <w:rFonts w:hint="eastAsia"/>
+        </w:rPr>
+        <w:t>，</w:t>
+      </w:r>
+      <w:r>
+        <w:t>目标</w:t>
+      </w:r>
+      <w:r>
+        <w:t xml:space="preserve"> -&gt; </w:t>
+      </w:r>
+      <w:r>
+        <w:t>充分利用资源</w:t>
+      </w:r>
+      <w:r>
+        <w:rPr>
+          <w:rFonts w:hint="eastAsia"/>
+        </w:rPr>
+        <w:t>，</w:t>
+      </w:r>
+      <w:r>
+        <w:t>提高吞吐量</w:t>
       </w:r>
       <w:bookmarkStart w:id="0" w:name="_GoBack"/>
       <w:bookmarkEnd w:id="0"/>
-      <w:r>
-        <w:t>exe</w:t>
-      </w:r>
-      <w:r>
-        <w:t>文件</w:t>
-      </w:r>
-      <w:r>
-        <w:rPr>
-          <w:rFonts w:hint="eastAsia"/>
-        </w:rPr>
-        <w:t>，</w:t>
-      </w:r>
-      <w:r>
-        <w:t>程序</w:t>
-      </w:r>
-      <w:r>
-        <w:rPr>
-          <w:rFonts w:hint="eastAsia"/>
-        </w:rPr>
-        <w:t>，</w:t>
-      </w:r>
-      <w:r>
-        <w:t>线程</w:t>
-      </w:r>
-      <w:r>
-        <w:rPr>
-          <w:rFonts w:hint="eastAsia"/>
-        </w:rPr>
-        <w:t xml:space="preserve"> </w:t>
-      </w:r>
-      <w:r>
-        <w:rPr>
-          <w:rFonts w:hint="eastAsia"/>
-        </w:rPr>
-        <w:t>-&gt;</w:t>
-      </w:r>
-      <w:r>
-        <w:t xml:space="preserve"> </w:t>
-      </w:r>
-      <w:r>
-        <w:t>进程中的小单位</w:t>
-      </w:r>
-      <w:r>
-        <w:rPr>
-          <w:rFonts w:hint="eastAsia"/>
-        </w:rPr>
-        <w:t>，</w:t>
-      </w:r>
-      <w:r>
-        <w:t>目标</w:t>
-      </w:r>
-      <w:r>
-        <w:t xml:space="preserve"> -&gt; </w:t>
-      </w:r>
-      <w:r>
-        <w:t>充分利用资源</w:t>
-      </w:r>
     </w:p>
     <w:p>
       <w:pPr>
@@ -531,9 +535,6 @@
     <w:p>
       <w:pPr>
         <w:ind w:left="420"/>
-        <w:rPr>
-          <w:rFonts w:hint="eastAsia"/>
-        </w:rPr>
       </w:pPr>
       <w:r>
         <w:rPr>
@@ -726,6 +727,24 @@
         <w:t>，</w:t>
       </w:r>
       <w:r>
+        <w:rPr>
+          <w:rFonts w:hint="eastAsia"/>
+        </w:rPr>
+        <w:t>占</w:t>
+      </w:r>
+      <w:r>
+        <w:rPr>
+          <w:rFonts w:hint="eastAsia"/>
+        </w:rPr>
+        <w:t>CPU</w:t>
+      </w:r>
+      <w:r>
+        <w:rPr>
+          <w:rFonts w:hint="eastAsia"/>
+        </w:rPr>
+        <w:t>资源，</w:t>
+      </w:r>
+      <w:r>
         <w:t>适用于执行时间短</w:t>
       </w:r>
       <w:r>
@@ -746,9 +765,6 @@
           <w:numId w:val="3"/>
         </w:numPr>
         <w:ind w:firstLineChars="0"/>
-        <w:rPr>
-          <w:rFonts w:hint="eastAsia"/>
-        </w:rPr>
       </w:pPr>
       <w:r>
         <w:rPr>
@@ -886,9 +902,6 @@
           <w:numId w:val="8"/>
         </w:numPr>
         <w:ind w:firstLineChars="0"/>
-        <w:rPr>
-          <w:rFonts w:hint="eastAsia"/>
-        </w:rPr>
       </w:pPr>
       <w:r>
         <w:t>锁细化</w:t>
@@ -907,6 +920,297 @@
       <w:pPr>
         <w:pStyle w:val="a3"/>
         <w:numPr>
+          <w:ilvl w:val="1"/>
+          <w:numId w:val="3"/>
+        </w:numPr>
+        <w:ind w:firstLineChars="0"/>
+      </w:pPr>
+      <w:r>
+        <w:rPr>
+          <w:rFonts w:hint="eastAsia"/>
+        </w:rPr>
+        <w:t>锁升级</w:t>
+      </w:r>
+    </w:p>
+    <w:p>
+      <w:pPr>
+        <w:pStyle w:val="a3"/>
+        <w:numPr>
+          <w:ilvl w:val="2"/>
+          <w:numId w:val="3"/>
+        </w:numPr>
+        <w:ind w:firstLineChars="0"/>
+      </w:pPr>
+      <w:r>
+        <w:t>无锁态</w:t>
+      </w:r>
+      <w:r>
+        <w:rPr>
+          <w:rFonts w:hint="eastAsia"/>
+        </w:rPr>
+        <w:t>（</w:t>
+      </w:r>
+      <w:r>
+        <w:rPr>
+          <w:rFonts w:hint="eastAsia"/>
+        </w:rPr>
+        <w:t>new</w:t>
+      </w:r>
+      <w:r>
+        <w:rPr>
+          <w:rFonts w:hint="eastAsia"/>
+        </w:rPr>
+        <w:t>）</w:t>
+      </w:r>
+    </w:p>
+    <w:p>
+      <w:pPr>
+        <w:pStyle w:val="a3"/>
+        <w:numPr>
+          <w:ilvl w:val="2"/>
+          <w:numId w:val="3"/>
+        </w:numPr>
+        <w:ind w:firstLineChars="0"/>
+      </w:pPr>
+      <w:r>
+        <w:t>偏向锁</w:t>
+      </w:r>
+      <w:r>
+        <w:rPr>
+          <w:rFonts w:hint="eastAsia"/>
+        </w:rPr>
+        <w:t>（</w:t>
+      </w:r>
+      <w:r>
+        <w:rPr>
+          <w:rFonts w:hint="eastAsia"/>
+        </w:rPr>
+        <w:t>B</w:t>
+      </w:r>
+      <w:r>
+        <w:t>iasedLocking</w:t>
+      </w:r>
+      <w:r>
+        <w:rPr>
+          <w:rFonts w:hint="eastAsia"/>
+        </w:rPr>
+        <w:t>）</w:t>
+      </w:r>
+    </w:p>
+    <w:p>
+      <w:pPr>
+        <w:pStyle w:val="a3"/>
+        <w:numPr>
+          <w:ilvl w:val="3"/>
+          <w:numId w:val="3"/>
+        </w:numPr>
+        <w:ind w:firstLineChars="0"/>
+      </w:pPr>
+      <w:r>
+        <w:t>默认延迟</w:t>
+      </w:r>
+      <w:r>
+        <w:rPr>
+          <w:rFonts w:hint="eastAsia"/>
+        </w:rPr>
+        <w:t>4s</w:t>
+      </w:r>
+    </w:p>
+    <w:p>
+      <w:pPr>
+        <w:pStyle w:val="a3"/>
+        <w:numPr>
+          <w:ilvl w:val="3"/>
+          <w:numId w:val="3"/>
+        </w:numPr>
+        <w:ind w:firstLineChars="0"/>
+      </w:pPr>
+      <w:r>
+        <w:t>多个线程抢占</w:t>
+      </w:r>
+      <w:r>
+        <w:rPr>
+          <w:rFonts w:hint="eastAsia"/>
+        </w:rPr>
+        <w:t>，</w:t>
+      </w:r>
+      <w:r>
+        <w:t>升级</w:t>
+      </w:r>
+    </w:p>
+    <w:p>
+      <w:pPr>
+        <w:pStyle w:val="a3"/>
+        <w:numPr>
+          <w:ilvl w:val="2"/>
+          <w:numId w:val="3"/>
+        </w:numPr>
+        <w:ind w:firstLineChars="0"/>
+      </w:pPr>
+      <w:r>
+        <w:t>轻量级锁</w:t>
+      </w:r>
+      <w:r>
+        <w:rPr>
+          <w:rFonts w:hint="eastAsia"/>
+        </w:rPr>
+        <w:t>（自旋锁，</w:t>
+      </w:r>
+      <w:r>
+        <w:rPr>
+          <w:rFonts w:hint="eastAsia"/>
+        </w:rPr>
+        <w:t>CAS</w:t>
+      </w:r>
+      <w:r>
+        <w:rPr>
+          <w:rFonts w:hint="eastAsia"/>
+        </w:rPr>
+        <w:t>，无内核状态的锁）</w:t>
+      </w:r>
+    </w:p>
+    <w:p>
+      <w:pPr>
+        <w:pStyle w:val="a3"/>
+        <w:numPr>
+          <w:ilvl w:val="3"/>
+          <w:numId w:val="3"/>
+        </w:numPr>
+        <w:ind w:firstLineChars="0"/>
+        <w:rPr>
+          <w:rFonts w:hint="eastAsia"/>
+        </w:rPr>
+      </w:pPr>
+      <w:r>
+        <w:rPr>
+          <w:rFonts w:hint="eastAsia"/>
+        </w:rPr>
+        <w:t>自适应自旋，</w:t>
+      </w:r>
+      <w:r>
+        <w:rPr>
+          <w:rFonts w:hint="eastAsia"/>
+        </w:rPr>
+        <w:t>JVM</w:t>
+      </w:r>
+      <w:r>
+        <w:rPr>
+          <w:rFonts w:hint="eastAsia"/>
+        </w:rPr>
+        <w:t>托管，</w:t>
+      </w:r>
+      <w:r>
+        <w:t>升级</w:t>
+      </w:r>
+    </w:p>
+    <w:p>
+      <w:pPr>
+        <w:pStyle w:val="a3"/>
+        <w:numPr>
+          <w:ilvl w:val="2"/>
+          <w:numId w:val="3"/>
+        </w:numPr>
+        <w:ind w:firstLineChars="0"/>
+      </w:pPr>
+      <w:r>
+        <w:t>重量级锁</w:t>
+      </w:r>
+      <w:r>
+        <w:rPr>
+          <w:rFonts w:hint="eastAsia"/>
+        </w:rPr>
+        <w:t>（需向内核申请</w:t>
+      </w:r>
+      <w:r>
+        <w:rPr>
+          <w:rFonts w:hint="eastAsia"/>
+        </w:rPr>
+        <w:t>，不占</w:t>
+      </w:r>
+      <w:r>
+        <w:rPr>
+          <w:rFonts w:hint="eastAsia"/>
+        </w:rPr>
+        <w:t>CPU</w:t>
+      </w:r>
+      <w:r>
+        <w:rPr>
+          <w:rFonts w:hint="eastAsia"/>
+        </w:rPr>
+        <w:t>资源</w:t>
+      </w:r>
+      <w:r>
+        <w:rPr>
+          <w:rFonts w:hint="eastAsia"/>
+        </w:rPr>
+        <w:t>）</w:t>
+      </w:r>
+    </w:p>
+    <w:p>
+      <w:pPr>
+        <w:rPr>
+          <w:rFonts w:hint="eastAsia"/>
+        </w:rPr>
+      </w:pPr>
+      <w:r>
+        <w:rPr>
+          <w:noProof/>
+        </w:rPr>
+        <w:lastRenderedPageBreak/>
+        <w:drawing>
+          <wp:inline distT="0" distB="0" distL="0" distR="0">
+            <wp:extent cx="5274310" cy="2285319"/>
+            <wp:effectExtent l="0" t="0" r="2540" b="1270"/>
+            <wp:docPr id="1" name="图片 1" descr="F:\coder_career\java\high concurrency\markword-64.png"/>
+            <wp:cNvGraphicFramePr>
+              <a:graphicFrameLocks xmlns:a="http://schemas.openxmlformats.org/drawingml/2006/main" noChangeAspect="1"/>
+            </wp:cNvGraphicFramePr>
+            <a:graphic xmlns:a="http://schemas.openxmlformats.org/drawingml/2006/main">
+              <a:graphicData uri="http://schemas.openxmlformats.org/drawingml/2006/picture">
+                <pic:pic xmlns:pic="http://schemas.openxmlformats.org/drawingml/2006/picture">
+                  <pic:nvPicPr>
+                    <pic:cNvPr id="0" name="Picture 1" descr="F:\coder_career\java\high concurrency\markword-64.png"/>
+                    <pic:cNvPicPr>
+                      <a:picLocks noChangeAspect="1" noChangeArrowheads="1"/>
+                    </pic:cNvPicPr>
+                  </pic:nvPicPr>
+                  <pic:blipFill>
+                    <a:blip r:embed="rId7">
+                      <a:extLst>
+                        <a:ext uri="{28A0092B-C50C-407E-A947-70E740481C1C}">
+                          <a14:useLocalDpi xmlns:a14="http://schemas.microsoft.com/office/drawing/2010/main" val="0"/>
+                        </a:ext>
+                      </a:extLst>
+                    </a:blip>
+                    <a:srcRect/>
+                    <a:stretch>
+                      <a:fillRect/>
+                    </a:stretch>
+                  </pic:blipFill>
+                  <pic:spPr bwMode="auto">
+                    <a:xfrm>
+                      <a:off x="0" y="0"/>
+                      <a:ext cx="5274310" cy="2285319"/>
+                    </a:xfrm>
+                    <a:prstGeom prst="rect">
+                      <a:avLst/>
+                    </a:prstGeom>
+                    <a:noFill/>
+                    <a:ln>
+                      <a:noFill/>
+                    </a:ln>
+                  </pic:spPr>
+                </pic:pic>
+              </a:graphicData>
+            </a:graphic>
+          </wp:inline>
+        </w:drawing>
+      </w:r>
+    </w:p>
+    <w:p>
+      <w:pPr>
+        <w:pStyle w:val="a3"/>
+        <w:numPr>
           <w:ilvl w:val="0"/>
           <w:numId w:val="3"/>
         </w:numPr>
@@ -931,6 +1235,21 @@
       <w:r>
         <w:t>用于防止指令重排</w:t>
       </w:r>
+      <w:r>
+        <w:rPr>
+          <w:rFonts w:hint="eastAsia"/>
+        </w:rPr>
+        <w:t>，</w:t>
+      </w:r>
+      <w:r>
+        <w:t>保持线程可见性</w:t>
+      </w:r>
+      <w:r>
+        <w:rPr>
+          <w:rFonts w:hint="eastAsia"/>
+        </w:rPr>
+        <w:t>（每次都在内存中重读取）</w:t>
+      </w:r>
     </w:p>
     <w:p>
       <w:pPr>
@@ -940,9 +1259,6 @@
           <w:numId w:val="3"/>
         </w:numPr>
         <w:ind w:firstLineChars="0"/>
-        <w:rPr>
-          <w:rFonts w:hint="eastAsia"/>
-        </w:rPr>
       </w:pPr>
       <w:r>
         <w:t>DCL</w:t>
@@ -1098,7 +1414,6 @@
         <w:ind w:firstLineChars="0"/>
       </w:pPr>
       <w:r>
-        <w:lastRenderedPageBreak/>
         <w:t>lockInterruptibly()</w:t>
       </w:r>
     </w:p>
@@ -1497,9 +1812,6 @@
           <w:numId w:val="3"/>
         </w:numPr>
         <w:ind w:firstLineChars="0"/>
-        <w:rPr>
-          <w:rFonts w:hint="eastAsia"/>
-        </w:rPr>
       </w:pPr>
       <w:r>
         <w:t>arriveAndDeregister</w:t>
@@ -2241,7 +2553,7 @@
         <w:ind w:left="1260" w:hanging="420"/>
       </w:pPr>
     </w:lvl>
-    <w:lvl w:ilvl="3" w:tplc="0409000F" w:tentative="1">
+    <w:lvl w:ilvl="3" w:tplc="0409000F">
       <w:start w:val="1"/>
       <w:numFmt w:val="decimal"/>
       <w:lvlText w:val="%4."/>

</xml_diff>